<commit_message>
add some solutions for installing banshee
</commit_message>
<xml_diff>
--- a/doc/banshee安装.docx
+++ b/doc/banshee安装.docx
@@ -69,6 +69,15 @@
       </w:r>
       <w:r>
         <w:t>libelf-dev</w:t>
+      </w:r>
+      <w:r>
+        <w:t xml:space="preserve"> </w:t>
+      </w:r>
+      <w:r>
+        <w:t>xterm</w:t>
+      </w:r>
+      <w:r>
+        <w:t xml:space="preserve"> gdb</w:t>
       </w:r>
     </w:p>
     <w:p/>
@@ -260,13 +269,7 @@
     </w:p>
     <w:p>
       <w:r>
-        <w:rPr>
-          <w:rFonts w:hint="eastAsia"/>
-        </w:rPr>
-        <w:t>根据这里的介绍，一开始我在</w:t>
-      </w:r>
-      <w:r>
-        <w:t>pin里面查找pin_bin.cpp或者pin_cmd.cpp  发现没有这些文件，我开始在pycharm中，全局搜索zsim_nvmain，终于在pin外面的src下找到了pin_cmd.cpp，然后根据博客中的介绍，在52行添加</w:t>
+        <w:t>pin_cmd.cpp，然后根据博客中的介绍，在52行添加</w:t>
       </w:r>
     </w:p>
     <w:p>
@@ -275,8 +278,41 @@
       </w:r>
     </w:p>
     <w:p>
-      <w:r>
-        <w:t xml:space="preserve">    args.push_back("child");</w:t>
+      <w:pPr>
+        <w:rPr>
+          <w:b/>
+        </w:rPr>
+      </w:pPr>
+      <w:r>
+        <w:rPr>
+          <w:b/>
+        </w:rPr>
+        <w:t xml:space="preserve">    args.push_back("</w:t>
+      </w:r>
+      <w:r>
+        <w:rPr>
+          <w:b/>
+        </w:rPr>
+        <w:t>parent</w:t>
+      </w:r>
+      <w:r>
+        <w:rPr>
+          <w:b/>
+        </w:rPr>
+        <w:t>");</w:t>
+      </w:r>
+      <w:r>
+        <w:rPr>
+          <w:rFonts w:hint="eastAsia"/>
+          <w:b/>
+        </w:rPr>
+        <w:t xml:space="preserve">  //不能</w:t>
+      </w:r>
+      <w:r>
+        <w:rPr>
+          <w:b/>
+        </w:rPr>
+        <w:t>用child，会导致zsim的debug功能无法使用</w:t>
       </w:r>
     </w:p>
     <w:p>
@@ -308,12 +344,42 @@
         <w:t>经过查找，需要加</w:t>
       </w:r>
       <w:r>
-        <w:t>-ifeellucky到pin的配置里面。我尝试着再次修改pin_cmd.cpp文件，这里还是pin2.13版本不支持4.*内核的问题。</w:t>
-      </w:r>
-    </w:p>
-    <w:p>
-      <w:r>
-        <w:t>args.push_back("-ifeellucky");</w:t>
+        <w:t>-ifeellucky到pin的配置里面。我尝试着再次修改pin_cmd.cpp文件，这里还是pin2.13版本不支持4.*内核的问题。args.push_back("-ifeellucky");</w:t>
+      </w:r>
+    </w:p>
+    <w:p>
+      <w:r>
+        <w:t>!  54 ›   //Global pin options</w:t>
+      </w:r>
+    </w:p>
+    <w:p>
+      <w:r>
+        <w:t>!  55 ›   args.push_back("-follow_execv"); //instrument child processes</w:t>
+      </w:r>
+    </w:p>
+    <w:p>
+      <w:r>
+        <w:t>!  56 ›   args.push_back("-tool_exit_timeout"); //don't wait much of internal threads</w:t>
+      </w:r>
+    </w:p>
+    <w:p>
+      <w:r>
+        <w:t>!  57 ›   args.push_back("1");</w:t>
+      </w:r>
+    </w:p>
+    <w:p>
+      <w:r>
+        <w:t>+  58 ›   args.push_back("-ifeellucky");</w:t>
+      </w:r>
+    </w:p>
+    <w:p>
+      <w:r>
+        <w:t>+  59     args.push_back("-injection");</w:t>
+      </w:r>
+    </w:p>
+    <w:p>
+      <w:r>
+        <w:t xml:space="preserve">+  60     args.push_back("parent");  </w:t>
       </w:r>
     </w:p>
     <w:p>
@@ -404,6 +470,7 @@
         <w:ind w:firstLineChars="0"/>
       </w:pPr>
       <w:r>
+        <w:lastRenderedPageBreak/>
         <w:t>gm_create failed shmget: Invalid argument</w:t>
       </w:r>
     </w:p>
@@ -446,7 +513,6 @@
         <w:ind w:left="360"/>
       </w:pPr>
       <w:r>
-        <w:lastRenderedPageBreak/>
         <w:t xml:space="preserve">Pin to work, it must allow a process to attach to any other from the user, not </w:t>
       </w:r>
     </w:p>
@@ -796,7 +862,6 @@
         <w:ind w:firstLineChars="0"/>
       </w:pPr>
       <w:r>
-        <w:lastRenderedPageBreak/>
         <w:t xml:space="preserve">  File "../../../../scripts/ipc.py", line 2, in &lt;module&gt;</w:t>
       </w:r>
     </w:p>
@@ -859,12 +924,108 @@
       <w:pPr>
         <w:pStyle w:val="ListParagraph"/>
         <w:ind w:left="360" w:firstLineChars="0" w:firstLine="0"/>
-        <w:rPr>
-          <w:rFonts w:hint="eastAsia"/>
-        </w:rPr>
       </w:pPr>
       <w:r>
         <w:t>sudo ln -s /usr/lib/x86_64-linux-gnu/libhdf5_serial_hl.so /usr/lib/libhdf5_hl.so</w:t>
+      </w:r>
+    </w:p>
+    <w:p>
+      <w:pPr>
+        <w:pStyle w:val="ListParagraph"/>
+        <w:numPr>
+          <w:ilvl w:val="0"/>
+          <w:numId w:val="1"/>
+        </w:numPr>
+        <w:ind w:firstLineChars="0"/>
+      </w:pPr>
+      <w:bookmarkStart w:id="0" w:name="_GoBack"/>
+      <w:bookmarkEnd w:id="0"/>
+      <w:r>
+        <w:t xml:space="preserve">Unable to load </w:t>
+      </w:r>
+      <w:r>
+        <w:t>xxx/</w:t>
+      </w:r>
+      <w:r>
+        <w:t xml:space="preserve">libzsim.so: </w:t>
+      </w:r>
+      <w:r>
+        <w:t>xxx/</w:t>
+      </w:r>
+      <w:r>
+        <w:t>libzsim.so: undefined symbol: _ZN10LEVEL_BASE9StringDecB5cxx11Emjc</w:t>
+      </w:r>
+    </w:p>
+    <w:p>
+      <w:r>
+        <w:rPr>
+          <w:rFonts w:hint="eastAsia"/>
+        </w:rPr>
+        <w:t>解决</w:t>
+      </w:r>
+      <w:r>
+        <w:t>办法：</w:t>
+      </w:r>
+    </w:p>
+    <w:p>
+      <w:r>
+        <w:t>diff --git a/SConstruct b/SConstruct</w:t>
+      </w:r>
+    </w:p>
+    <w:p>
+      <w:r>
+        <w:t>index 66f3a74..9eea125 100644</w:t>
+      </w:r>
+    </w:p>
+    <w:p>
+      <w:r>
+        <w:t>--- a/SConstruct</w:t>
+      </w:r>
+    </w:p>
+    <w:p>
+      <w:r>
+        <w:t>+++ b/SConstruct</w:t>
+      </w:r>
+    </w:p>
+    <w:p>
+      <w:r>
+        <w:t>@@ -47,7 +47,7 @@ def buildSim(cppFlags, dir, type, pgo=None):</w:t>
+      </w:r>
+    </w:p>
+    <w:p>
+      <w:r>
+        <w:t xml:space="preserve">     # NOTE: Original Pin flags included -fno-strict-aliasing, but zsim does not do type punning</w:t>
+      </w:r>
+    </w:p>
+    <w:p>
+      <w:r>
+        <w:t xml:space="preserve">     # NOTE (dsm 16 Apr 2015): Update flags code to support Pin 2.14 while retaining backwards compatibility</w:t>
+      </w:r>
+    </w:p>
+    <w:p>
+      <w:r>
+        <w:t xml:space="preserve">     env["CPPFLAGS"] += " -g -std=c++0x -Wall -Wno-unknown-pragmas -fomit-frame-pointer -fno-stack-protector"</w:t>
+      </w:r>
+    </w:p>
+    <w:p>
+      <w:r>
+        <w:t>-    env["CPPFLAGS"] += " -MMD -DBIGARRAY_MULTIPLIER=1 -DUSING_XED -DTARGET_IA32E -DHOST_IA32E -fPIC -DTARGET_LINUX"</w:t>
+      </w:r>
+    </w:p>
+    <w:p>
+      <w:pPr>
+        <w:rPr>
+          <w:rFonts w:hint="eastAsia"/>
+        </w:rPr>
+      </w:pPr>
+      <w:r>
+        <w:t xml:space="preserve">+    env["CPPFLAGS"] += " -MMD -DBIGARRAY_MULTIPLIER=1 -DUSING_XED -DTARGET_IA32E -DHOST_IA32E -fPIC -DTARGET_LINUX  </w:t>
+      </w:r>
+      <w:r>
+        <w:rPr>
+          <w:color w:val="FF0000"/>
+        </w:rPr>
+        <w:t>-D_GLIBCXX_USE_CXX11_ABI=0"</w:t>
       </w:r>
     </w:p>
     <w:p>
@@ -911,17 +1072,8 @@
         </w:r>
       </w:hyperlink>
     </w:p>
-    <w:p>
-      <w:bookmarkStart w:id="0" w:name="_GoBack"/>
-      <w:bookmarkEnd w:id="0"/>
-    </w:p>
-    <w:p>
-      <w:pPr>
-        <w:rPr>
-          <w:rFonts w:hint="eastAsia"/>
-        </w:rPr>
-      </w:pPr>
-    </w:p>
+    <w:p/>
+    <w:p/>
     <w:p>
       <w:pPr>
         <w:pStyle w:val="Heading1"/>
@@ -930,6 +1082,7 @@
         <w:rPr>
           <w:rFonts w:hint="eastAsia"/>
         </w:rPr>
+        <w:lastRenderedPageBreak/>
         <w:t>代码阅读</w:t>
       </w:r>
     </w:p>
@@ -1153,7 +1306,6 @@
         <w:rPr>
           <w:rFonts w:hint="eastAsia"/>
         </w:rPr>
-        <w:lastRenderedPageBreak/>
         <w:t>+ 1477         info("procIdx = %d\n", procIdx);</w:t>
       </w:r>
     </w:p>
@@ -1290,6 +1442,7 @@
         <w:ind w:firstLineChars="100" w:firstLine="210"/>
       </w:pPr>
       <w:r>
+        <w:lastRenderedPageBreak/>
         <w:t>Load()[filter_cache.h]</w:t>
       </w:r>
     </w:p>
@@ -1843,6 +1996,7 @@
         </w:numPr>
       </w:pPr>
       <w:r>
+        <w:lastRenderedPageBreak/>
         <w:t>C</w:t>
       </w:r>
       <w:r>

</xml_diff>

<commit_message>
add data analysis excel file
</commit_message>
<xml_diff>
--- a/doc/banshee安装.docx
+++ b/doc/banshee安装.docx
@@ -938,8 +938,6 @@
         </w:numPr>
         <w:ind w:firstLineChars="0"/>
       </w:pPr>
-      <w:bookmarkStart w:id="0" w:name="_GoBack"/>
-      <w:bookmarkEnd w:id="0"/>
       <w:r>
         <w:t xml:space="preserve">Unable to load </w:t>
       </w:r>
@@ -1013,11 +1011,6 @@
       </w:r>
     </w:p>
     <w:p>
-      <w:pPr>
-        <w:rPr>
-          <w:rFonts w:hint="eastAsia"/>
-        </w:rPr>
-      </w:pPr>
       <w:r>
         <w:t xml:space="preserve">+    env["CPPFLAGS"] += " -MMD -DBIGARRAY_MULTIPLIER=1 -DUSING_XED -DTARGET_IA32E -DHOST_IA32E -fPIC -DTARGET_LINUX  </w:t>
       </w:r>
@@ -2088,6 +2081,51 @@
       <w:r>
         <w:t>要性能好，什么原因？</w:t>
       </w:r>
+    </w:p>
+    <w:p>
+      <w:pPr>
+        <w:rPr>
+          <w:rFonts w:hint="eastAsia"/>
+        </w:rPr>
+      </w:pPr>
+      <w:r>
+        <w:rPr>
+          <w:rFonts w:hint="eastAsia"/>
+        </w:rPr>
+        <w:t>有的</w:t>
+      </w:r>
+      <w:r>
+        <w:t>程序，不需要大带宽，但是局部性比较好，在hybrid中有FBR，在FBR不起作用之前</w:t>
+      </w:r>
+      <w:r>
+        <w:rPr>
+          <w:rFonts w:hint="eastAsia"/>
+        </w:rPr>
+        <w:t>，</w:t>
+      </w:r>
+      <w:r>
+        <w:t>Tagless</w:t>
+      </w:r>
+      <w:r>
+        <w:rPr>
+          <w:rFonts w:hint="eastAsia"/>
+        </w:rPr>
+        <w:t>这种以</w:t>
+      </w:r>
+      <w:r>
+        <w:t>footprint为粒度的，且</w:t>
+      </w:r>
+      <w:r>
+        <w:rPr>
+          <w:rFonts w:hint="eastAsia"/>
+        </w:rPr>
+        <w:t>miss</w:t>
+      </w:r>
+      <w:r>
+        <w:t>后立刻换入的方法是最好的。</w:t>
+      </w:r>
+      <w:bookmarkStart w:id="0" w:name="_GoBack"/>
+      <w:bookmarkEnd w:id="0"/>
     </w:p>
     <w:sectPr>
       <w:pgSz w:w="11906" w:h="16838"/>

</xml_diff>